<commit_message>
iteracion4 y correcciones generales
</commit_message>
<xml_diff>
--- a/iteracion4/acta_constitucion_actualizada.docx
+++ b/iteracion4/acta_constitucion_actualizada.docx
@@ -266,7 +266,7 @@
                   </wp:anchor>
                 </w:drawing>
               </mc:Choice>
-              <mc:Fallback xmlns:w16se="http://schemas.microsoft.com/office/word/2015/wordml/symex" xmlns:w16cid="http://schemas.microsoft.com/office/word/2016/wordml/cid" xmlns:am3d="http://schemas.microsoft.com/office/drawing/2017/model3d" xmlns:aink="http://schemas.microsoft.com/office/drawing/2016/ink" xmlns:cx8="http://schemas.microsoft.com/office/drawing/2016/5/14/chartex" xmlns:cx7="http://schemas.microsoft.com/office/drawing/2016/5/13/chartex" xmlns:cx6="http://schemas.microsoft.com/office/drawing/2016/5/12/chartex" xmlns:cx5="http://schemas.microsoft.com/office/drawing/2016/5/11/chartex" xmlns:cx4="http://schemas.microsoft.com/office/drawing/2016/5/10/chartex" xmlns:cx3="http://schemas.microsoft.com/office/drawing/2016/5/9/chartex" xmlns:cx2="http://schemas.microsoft.com/office/drawing/2015/10/21/chartex" xmlns:cx1="http://schemas.microsoft.com/office/drawing/2015/9/8/chartex" xmlns:cx="http://schemas.microsoft.com/office/drawing/2014/chartex">
+              <mc:Fallback xmlns:cx="http://schemas.microsoft.com/office/drawing/2014/chartex" xmlns:cx1="http://schemas.microsoft.com/office/drawing/2015/9/8/chartex" xmlns:cx2="http://schemas.microsoft.com/office/drawing/2015/10/21/chartex" xmlns:cx3="http://schemas.microsoft.com/office/drawing/2016/5/9/chartex" xmlns:cx4="http://schemas.microsoft.com/office/drawing/2016/5/10/chartex" xmlns:cx5="http://schemas.microsoft.com/office/drawing/2016/5/11/chartex" xmlns:cx6="http://schemas.microsoft.com/office/drawing/2016/5/12/chartex" xmlns:cx7="http://schemas.microsoft.com/office/drawing/2016/5/13/chartex" xmlns:cx8="http://schemas.microsoft.com/office/drawing/2016/5/14/chartex" xmlns:aink="http://schemas.microsoft.com/office/drawing/2016/ink" xmlns:am3d="http://schemas.microsoft.com/office/drawing/2017/model3d" xmlns:w16cid="http://schemas.microsoft.com/office/word/2016/wordml/cid" xmlns:w16se="http://schemas.microsoft.com/office/word/2015/wordml/symex">
                 <w:pict>
                   <v:group w14:anchorId="7294C1A7" id="Group 149" o:spid="_x0000_s1026" style="position:absolute;margin-left:0;margin-top:0;width:8in;height:95.7pt;z-index:251662336;mso-width-percent:941;mso-height-percent:121;mso-top-percent:23;mso-position-horizontal:center;mso-position-horizontal-relative:page;mso-position-vertical-relative:page;mso-width-percent:941;mso-height-percent:121;mso-top-percent:23" coordorigin=",-1" coordsize="7315200,1216153" o:gfxdata="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">
                     <v:shape id="Rectangle 51" o:spid="_x0000_s1027" style="position:absolute;top:-1;width:7315200;height:1130373;visibility:visible;mso-wrap-style:square;v-text-anchor:middle" coordsize="7312660,1129665" o:gfxdata="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" path="m0,0l7312660,,7312660,1129665,3619500,733425,,1091565,,0xe" fillcolor="#4472c4 [3204]" stroked="f" strokeweight="1pt">
@@ -1085,6 +1085,8 @@
             <w:t>Contenido</w:t>
           </w:r>
         </w:p>
+        <w:bookmarkStart w:id="0" w:name="_GoBack"/>
+        <w:bookmarkEnd w:id="0"/>
         <w:p>
           <w:pPr>
             <w:pStyle w:val="TOC1"/>
@@ -1112,7 +1114,7 @@
           <w:r>
             <w:fldChar w:fldCharType="separate"/>
           </w:r>
-          <w:hyperlink w:anchor="_Toc500877969" w:history="1">
+          <w:hyperlink w:anchor="_Toc501293395" w:history="1">
             <w:r>
               <w:rPr>
                 <w:rStyle w:val="Hyperlink"/>
@@ -1160,7 +1162,7 @@
                 <w:noProof/>
                 <w:webHidden/>
               </w:rPr>
-              <w:instrText xml:space="preserve"> PAGEREF _Toc500877969 \h </w:instrText>
+              <w:instrText xml:space="preserve"> PAGEREF _Toc501293395 \h </w:instrText>
             </w:r>
             <w:r>
               <w:rPr>
@@ -1209,7 +1211,7 @@
               <w:lang w:eastAsia="en-GB"/>
             </w:rPr>
           </w:pPr>
-          <w:hyperlink w:anchor="_Toc500877970" w:history="1">
+          <w:hyperlink w:anchor="_Toc501293396" w:history="1">
             <w:r>
               <w:rPr>
                 <w:rStyle w:val="Hyperlink"/>
@@ -1257,7 +1259,7 @@
                 <w:noProof/>
                 <w:webHidden/>
               </w:rPr>
-              <w:instrText xml:space="preserve"> PAGEREF _Toc500877970 \h </w:instrText>
+              <w:instrText xml:space="preserve"> PAGEREF _Toc501293396 \h </w:instrText>
             </w:r>
             <w:r>
               <w:rPr>
@@ -1306,7 +1308,7 @@
               <w:lang w:eastAsia="en-GB"/>
             </w:rPr>
           </w:pPr>
-          <w:hyperlink w:anchor="_Toc500877971" w:history="1">
+          <w:hyperlink w:anchor="_Toc501293397" w:history="1">
             <w:r>
               <w:rPr>
                 <w:rStyle w:val="Hyperlink"/>
@@ -1354,7 +1356,7 @@
                 <w:noProof/>
                 <w:webHidden/>
               </w:rPr>
-              <w:instrText xml:space="preserve"> PAGEREF _Toc500877971 \h </w:instrText>
+              <w:instrText xml:space="preserve"> PAGEREF _Toc501293397 \h </w:instrText>
             </w:r>
             <w:r>
               <w:rPr>
@@ -1403,7 +1405,7 @@
               <w:lang w:eastAsia="en-GB"/>
             </w:rPr>
           </w:pPr>
-          <w:hyperlink w:anchor="_Toc500877972" w:history="1">
+          <w:hyperlink w:anchor="_Toc501293398" w:history="1">
             <w:r>
               <w:rPr>
                 <w:rStyle w:val="Hyperlink"/>
@@ -1451,7 +1453,7 @@
                 <w:noProof/>
                 <w:webHidden/>
               </w:rPr>
-              <w:instrText xml:space="preserve"> PAGEREF _Toc500877972 \h </w:instrText>
+              <w:instrText xml:space="preserve"> PAGEREF _Toc501293398 \h </w:instrText>
             </w:r>
             <w:r>
               <w:rPr>
@@ -1500,7 +1502,7 @@
               <w:lang w:eastAsia="en-GB"/>
             </w:rPr>
           </w:pPr>
-          <w:hyperlink w:anchor="_Toc500877973" w:history="1">
+          <w:hyperlink w:anchor="_Toc501293399" w:history="1">
             <w:r>
               <w:rPr>
                 <w:rStyle w:val="Hyperlink"/>
@@ -1548,7 +1550,7 @@
                 <w:noProof/>
                 <w:webHidden/>
               </w:rPr>
-              <w:instrText xml:space="preserve"> PAGEREF _Toc500877973 \h </w:instrText>
+              <w:instrText xml:space="preserve"> PAGEREF _Toc501293399 \h </w:instrText>
             </w:r>
             <w:r>
               <w:rPr>
@@ -1597,7 +1599,7 @@
               <w:lang w:eastAsia="en-GB"/>
             </w:rPr>
           </w:pPr>
-          <w:hyperlink w:anchor="_Toc500877974" w:history="1">
+          <w:hyperlink w:anchor="_Toc501293400" w:history="1">
             <w:r>
               <w:rPr>
                 <w:rStyle w:val="Hyperlink"/>
@@ -1645,7 +1647,7 @@
                 <w:noProof/>
                 <w:webHidden/>
               </w:rPr>
-              <w:instrText xml:space="preserve"> PAGEREF _Toc500877974 \h </w:instrText>
+              <w:instrText xml:space="preserve"> PAGEREF _Toc501293400 \h </w:instrText>
             </w:r>
             <w:r>
               <w:rPr>
@@ -1694,7 +1696,7 @@
               <w:lang w:eastAsia="en-GB"/>
             </w:rPr>
           </w:pPr>
-          <w:hyperlink w:anchor="_Toc500877975" w:history="1">
+          <w:hyperlink w:anchor="_Toc501293401" w:history="1">
             <w:r>
               <w:rPr>
                 <w:rStyle w:val="Hyperlink"/>
@@ -1742,7 +1744,7 @@
                 <w:noProof/>
                 <w:webHidden/>
               </w:rPr>
-              <w:instrText xml:space="preserve"> PAGEREF _Toc500877975 \h </w:instrText>
+              <w:instrText xml:space="preserve"> PAGEREF _Toc501293401 \h </w:instrText>
             </w:r>
             <w:r>
               <w:rPr>
@@ -1762,7 +1764,7 @@
                 <w:noProof/>
                 <w:webHidden/>
               </w:rPr>
-              <w:t>4</w:t>
+              <w:t>5</w:t>
             </w:r>
             <w:r>
               <w:rPr>
@@ -1791,7 +1793,7 @@
               <w:lang w:eastAsia="en-GB"/>
             </w:rPr>
           </w:pPr>
-          <w:hyperlink w:anchor="_Toc500877976" w:history="1">
+          <w:hyperlink w:anchor="_Toc501293402" w:history="1">
             <w:r>
               <w:rPr>
                 <w:rStyle w:val="Hyperlink"/>
@@ -1839,7 +1841,7 @@
                 <w:noProof/>
                 <w:webHidden/>
               </w:rPr>
-              <w:instrText xml:space="preserve"> PAGEREF _Toc500877976 \h </w:instrText>
+              <w:instrText xml:space="preserve"> PAGEREF _Toc501293402 \h </w:instrText>
             </w:r>
             <w:r>
               <w:rPr>
@@ -1888,7 +1890,7 @@
               <w:lang w:eastAsia="en-GB"/>
             </w:rPr>
           </w:pPr>
-          <w:hyperlink w:anchor="_Toc500877977" w:history="1">
+          <w:hyperlink w:anchor="_Toc501293403" w:history="1">
             <w:r>
               <w:rPr>
                 <w:rStyle w:val="Hyperlink"/>
@@ -1936,7 +1938,7 @@
                 <w:noProof/>
                 <w:webHidden/>
               </w:rPr>
-              <w:instrText xml:space="preserve"> PAGEREF _Toc500877977 \h </w:instrText>
+              <w:instrText xml:space="preserve"> PAGEREF _Toc501293403 \h </w:instrText>
             </w:r>
             <w:r>
               <w:rPr>
@@ -1985,7 +1987,7 @@
               <w:lang w:eastAsia="en-GB"/>
             </w:rPr>
           </w:pPr>
-          <w:hyperlink w:anchor="_Toc500877978" w:history="1">
+          <w:hyperlink w:anchor="_Toc501293404" w:history="1">
             <w:r>
               <w:rPr>
                 <w:rStyle w:val="Hyperlink"/>
@@ -2033,7 +2035,7 @@
                 <w:noProof/>
                 <w:webHidden/>
               </w:rPr>
-              <w:instrText xml:space="preserve"> PAGEREF _Toc500877978 \h </w:instrText>
+              <w:instrText xml:space="preserve"> PAGEREF _Toc501293404 \h </w:instrText>
             </w:r>
             <w:r>
               <w:rPr>
@@ -2082,7 +2084,7 @@
               <w:lang w:eastAsia="en-GB"/>
             </w:rPr>
           </w:pPr>
-          <w:hyperlink w:anchor="_Toc500877979" w:history="1">
+          <w:hyperlink w:anchor="_Toc501293405" w:history="1">
             <w:r>
               <w:rPr>
                 <w:rStyle w:val="Hyperlink"/>
@@ -2130,7 +2132,7 @@
                 <w:noProof/>
                 <w:webHidden/>
               </w:rPr>
-              <w:instrText xml:space="preserve"> PAGEREF _Toc500877979 \h </w:instrText>
+              <w:instrText xml:space="preserve"> PAGEREF _Toc501293405 \h </w:instrText>
             </w:r>
             <w:r>
               <w:rPr>
@@ -2179,7 +2181,7 @@
               <w:lang w:eastAsia="en-GB"/>
             </w:rPr>
           </w:pPr>
-          <w:hyperlink w:anchor="_Toc500877980" w:history="1">
+          <w:hyperlink w:anchor="_Toc501293406" w:history="1">
             <w:r>
               <w:rPr>
                 <w:rStyle w:val="Hyperlink"/>
@@ -2227,7 +2229,7 @@
                 <w:noProof/>
                 <w:webHidden/>
               </w:rPr>
-              <w:instrText xml:space="preserve"> PAGEREF _Toc500877980 \h </w:instrText>
+              <w:instrText xml:space="preserve"> PAGEREF _Toc501293406 \h </w:instrText>
             </w:r>
             <w:r>
               <w:rPr>
@@ -2276,7 +2278,7 @@
               <w:lang w:eastAsia="en-GB"/>
             </w:rPr>
           </w:pPr>
-          <w:hyperlink w:anchor="_Toc500877981" w:history="1">
+          <w:hyperlink w:anchor="_Toc501293407" w:history="1">
             <w:r>
               <w:rPr>
                 <w:rStyle w:val="Hyperlink"/>
@@ -2324,7 +2326,7 @@
                 <w:noProof/>
                 <w:webHidden/>
               </w:rPr>
-              <w:instrText xml:space="preserve"> PAGEREF _Toc500877981 \h </w:instrText>
+              <w:instrText xml:space="preserve"> PAGEREF _Toc501293407 \h </w:instrText>
             </w:r>
             <w:r>
               <w:rPr>
@@ -2370,7 +2372,7 @@
               <w:lang w:eastAsia="en-GB"/>
             </w:rPr>
           </w:pPr>
-          <w:hyperlink w:anchor="_Toc500877982" w:history="1">
+          <w:hyperlink w:anchor="_Toc501293408" w:history="1">
             <w:r>
               <w:rPr>
                 <w:rStyle w:val="Hyperlink"/>
@@ -2400,7 +2402,7 @@
                 <w:noProof/>
                 <w:webHidden/>
               </w:rPr>
-              <w:instrText xml:space="preserve"> PAGEREF _Toc500877982 \h </w:instrText>
+              <w:instrText xml:space="preserve"> PAGEREF _Toc501293408 \h </w:instrText>
             </w:r>
             <w:r>
               <w:rPr>
@@ -2449,7 +2451,7 @@
               <w:lang w:eastAsia="en-GB"/>
             </w:rPr>
           </w:pPr>
-          <w:hyperlink w:anchor="_Toc500877983" w:history="1">
+          <w:hyperlink w:anchor="_Toc501293409" w:history="1">
             <w:r>
               <w:rPr>
                 <w:rStyle w:val="Hyperlink"/>
@@ -2517,7 +2519,7 @@
                 <w:noProof/>
                 <w:webHidden/>
               </w:rPr>
-              <w:instrText xml:space="preserve"> PAGEREF _Toc500877983 \h </w:instrText>
+              <w:instrText xml:space="preserve"> PAGEREF _Toc501293409 \h </w:instrText>
             </w:r>
             <w:r>
               <w:rPr>
@@ -2578,8 +2580,6 @@
             <w:br w:type="page"/>
           </w:r>
         </w:p>
-        <w:bookmarkStart w:id="0" w:name="_GoBack" w:displacedByCustomXml="next"/>
-        <w:bookmarkEnd w:id="0" w:displacedByCustomXml="next"/>
       </w:sdtContent>
     </w:sdt>
     <w:p>
@@ -2590,7 +2590,7 @@
           <w:numId w:val="1"/>
         </w:numPr>
       </w:pPr>
-      <w:bookmarkStart w:id="1" w:name="_Toc500877969"/>
+      <w:bookmarkStart w:id="1" w:name="_Toc501293395"/>
       <w:r>
         <w:lastRenderedPageBreak/>
         <w:t>Historial de versiones</w:t>
@@ -2988,7 +2988,13 @@
               <w:rPr>
                 <w:lang w:val="es-ES"/>
               </w:rPr>
-              <w:t>Versión Final</w:t>
+              <w:t xml:space="preserve">Añadido: </w:t>
+            </w:r>
+            <w:r>
+              <w:rPr>
+                <w:lang w:val="es-ES"/>
+              </w:rPr>
+              <w:t>Información sobre el product owner responsable en la última iteración</w:t>
             </w:r>
           </w:p>
         </w:tc>
@@ -3023,7 +3029,7 @@
           <w:numId w:val="1"/>
         </w:numPr>
       </w:pPr>
-      <w:bookmarkStart w:id="6" w:name="_Toc500877970"/>
+      <w:bookmarkStart w:id="6" w:name="_Toc501293396"/>
       <w:r>
         <w:t>Estructura de la organización</w:t>
       </w:r>
@@ -3597,7 +3603,7 @@
           <w:numId w:val="1"/>
         </w:numPr>
       </w:pPr>
-      <w:bookmarkStart w:id="7" w:name="_Toc500877971"/>
+      <w:bookmarkStart w:id="7" w:name="_Toc501293397"/>
       <w:r>
         <w:t>Comunicación con el cliente</w:t>
       </w:r>
@@ -3659,7 +3665,13 @@
         <w:rPr>
           <w:lang w:val="es-ES"/>
         </w:rPr>
-        <w:t xml:space="preserve">Contreras Ruiz, Manuel Ramón </w:t>
+        <w:t>Fernández Borrego, Fermín</w:t>
+      </w:r>
+      <w:r>
+        <w:rPr>
+          <w:lang w:val="es-ES"/>
+        </w:rPr>
+        <w:t xml:space="preserve"> </w:t>
       </w:r>
       <w:r>
         <w:rPr>
@@ -3693,7 +3705,7 @@
             <w:rStyle w:val="Hyperlink"/>
             <w:lang w:val="es-ES"/>
           </w:rPr>
-          <w:t>manconrui</w:t>
+          <w:t>ferferbor</w:t>
         </w:r>
         <w:r>
           <w:rPr>
@@ -3712,7 +3724,7 @@
           <w:numId w:val="1"/>
         </w:numPr>
       </w:pPr>
-      <w:bookmarkStart w:id="8" w:name="_Toc500877972"/>
+      <w:bookmarkStart w:id="8" w:name="_Toc501293398"/>
       <w:r>
         <w:t>Justificación del Proyecto</w:t>
       </w:r>
@@ -3729,7 +3741,14 @@
         <w:rPr>
           <w:lang w:val="es-ES"/>
         </w:rPr>
-        <w:t xml:space="preserve">Durante el desarrollo de la asignatura realizaremos un Proyecto en equipos con el fin de familiarizarnos con algunas de las herramientas relacionadas con la gestión de proyectos </w:t>
+        <w:t xml:space="preserve">Durante el desarrollo de la asignatura realizaremos un Proyecto en equipos con el fin de familiarizarnos con algunas de las herramientas relacionadas con la gestión de </w:t>
+      </w:r>
+      <w:r>
+        <w:rPr>
+          <w:lang w:val="es-ES"/>
+        </w:rPr>
+        <w:lastRenderedPageBreak/>
+        <w:t xml:space="preserve">proyectos </w:t>
       </w:r>
       <w:r>
         <w:rPr>
@@ -3760,7 +3779,6 @@
         <w:rPr>
           <w:lang w:val="es-ES"/>
         </w:rPr>
-        <w:lastRenderedPageBreak/>
         <w:t>Proveedor: desarrollara una solución software que permita a otro equipo de trabajo diferente gestionar su organización a nivel metodológico, organizativo y de comunicacion.</w:t>
       </w:r>
     </w:p>
@@ -3824,7 +3842,7 @@
           <w:numId w:val="1"/>
         </w:numPr>
       </w:pPr>
-      <w:bookmarkStart w:id="9" w:name="_Toc500877973"/>
+      <w:bookmarkStart w:id="9" w:name="_Toc501293399"/>
       <w:r>
         <w:t>Entregables principales</w:t>
       </w:r>
@@ -4033,7 +4051,7 @@
           <w:numId w:val="1"/>
         </w:numPr>
       </w:pPr>
-      <w:bookmarkStart w:id="10" w:name="_Toc500877974"/>
+      <w:bookmarkStart w:id="10" w:name="_Toc501293400"/>
       <w:r>
         <w:t>Fechas e hitos</w:t>
       </w:r>
@@ -4248,8 +4266,9 @@
           <w:numId w:val="1"/>
         </w:numPr>
       </w:pPr>
-      <w:bookmarkStart w:id="11" w:name="_Toc500877975"/>
-      <w:r>
+      <w:bookmarkStart w:id="11" w:name="_Toc501293401"/>
+      <w:r>
+        <w:lastRenderedPageBreak/>
         <w:t>Descripción del producto</w:t>
       </w:r>
       <w:bookmarkEnd w:id="11"/>
@@ -4266,7 +4285,6 @@
         <w:rPr>
           <w:lang w:val="es-ES"/>
         </w:rPr>
-        <w:lastRenderedPageBreak/>
         <w:t>El objetivo de esta práctica en grupo es dar a conocer a los alumnos como organizar la gestión de los equipos, llevando a cabo la producción de un Sistema de gestión de equipos con el objetivo de que otro equipo pueda gestionarse con el Sistema desarrollado.</w:t>
       </w:r>
     </w:p>
@@ -4278,7 +4296,7 @@
           <w:numId w:val="1"/>
         </w:numPr>
       </w:pPr>
-      <w:bookmarkStart w:id="12" w:name="_Toc500877976"/>
+      <w:bookmarkStart w:id="12" w:name="_Toc501293402"/>
       <w:r>
         <w:t>Plan de riesgos</w:t>
       </w:r>
@@ -4488,7 +4506,7 @@
           <w:numId w:val="1"/>
         </w:numPr>
       </w:pPr>
-      <w:bookmarkStart w:id="13" w:name="_Toc500877977"/>
+      <w:bookmarkStart w:id="13" w:name="_Toc501293403"/>
       <w:r>
         <w:t>Tabla de interesados</w:t>
       </w:r>
@@ -4814,9 +4832,8 @@
           <w:numId w:val="1"/>
         </w:numPr>
       </w:pPr>
-      <w:bookmarkStart w:id="14" w:name="_Toc500877978"/>
-      <w:r>
-        <w:lastRenderedPageBreak/>
+      <w:bookmarkStart w:id="14" w:name="_Toc501293404"/>
+      <w:r>
         <w:t xml:space="preserve">Requisitos del </w:t>
       </w:r>
       <w:r>
@@ -5293,7 +5310,7 @@
           <w:numId w:val="1"/>
         </w:numPr>
       </w:pPr>
-      <w:bookmarkStart w:id="16" w:name="_Toc500877979"/>
+      <w:bookmarkStart w:id="16" w:name="_Toc501293405"/>
       <w:r>
         <w:t>Restricciones</w:t>
       </w:r>
@@ -5353,6 +5370,7 @@
         <w:rPr>
           <w:lang w:val="es-ES"/>
         </w:rPr>
+        <w:lastRenderedPageBreak/>
         <w:t>Todas las notificaciones y sistemas deben poder ser accedidos por cada trabajador de manera individual y remota.</w:t>
       </w:r>
     </w:p>
@@ -5365,9 +5383,8 @@
         </w:numPr>
       </w:pPr>
       <w:bookmarkStart w:id="17" w:name="OLE_LINK1"/>
-      <w:bookmarkStart w:id="18" w:name="_Toc500877980"/>
-      <w:r>
-        <w:lastRenderedPageBreak/>
+      <w:bookmarkStart w:id="18" w:name="_Toc501293406"/>
+      <w:r>
         <w:t>Crite</w:t>
       </w:r>
       <w:r>
@@ -5465,7 +5482,7 @@
           <w:numId w:val="1"/>
         </w:numPr>
       </w:pPr>
-      <w:bookmarkStart w:id="19" w:name="_Toc500877981"/>
+      <w:bookmarkStart w:id="19" w:name="_Toc501293407"/>
       <w:r>
         <w:t>Alcance</w:t>
       </w:r>
@@ -5556,13 +5573,6 @@
         </w:rPr>
         <w:t xml:space="preserve"> nuevas en caso de ser necesario.</w:t>
       </w:r>
-    </w:p>
-    <w:p>
-      <w:pPr>
-        <w:rPr>
-          <w:lang w:val="es-ES"/>
-        </w:rPr>
-      </w:pPr>
     </w:p>
     <w:p>
       <w:pPr>
@@ -5636,7 +5646,7 @@
           <w:lang w:val="es-ES"/>
         </w:rPr>
       </w:pPr>
-      <w:bookmarkStart w:id="20" w:name="_Toc500877982"/>
+      <w:bookmarkStart w:id="20" w:name="_Toc501293408"/>
       <w:r>
         <w:rPr>
           <w:rStyle w:val="IntenseEmphasis"/>
@@ -5667,7 +5677,7 @@
           <w:lang w:val="es-ES"/>
         </w:rPr>
       </w:pPr>
-      <w:bookmarkStart w:id="21" w:name="_Toc500877983"/>
+      <w:bookmarkStart w:id="21" w:name="_Toc501293409"/>
       <w:r>
         <w:rPr>
           <w:rStyle w:val="Heading2Char"/>
@@ -8926,7 +8936,7 @@
 </file>
 
 <file path=customXml/itemProps2.xml><?xml version="1.0" encoding="utf-8"?>
-<ds:datastoreItem xmlns:ds="http://schemas.openxmlformats.org/officeDocument/2006/customXml" ds:itemID="{83CC1B43-7858-A84A-B210-00BB6AC684FD}">
+<ds:datastoreItem xmlns:ds="http://schemas.openxmlformats.org/officeDocument/2006/customXml" ds:itemID="{F1A8DC9D-F764-624A-B73E-E7F85FD758DC}">
   <ds:schemaRefs>
     <ds:schemaRef ds:uri="http://schemas.openxmlformats.org/officeDocument/2006/bibliography"/>
   </ds:schemaRefs>

</xml_diff>